<commit_message>
Now ready for practice
</commit_message>
<xml_diff>
--- a/0-For-Instructor/3-LabInstructions.docx
+++ b/0-For-Instructor/3-LabInstructions.docx
@@ -1107,7 +1107,7 @@
         <w:rPr>
           <w:b/>
         </w:rPr>
-        <w:t>GameScene.swift</w:t>
+        <w:t>GameScene</w:t>
       </w:r>
       <w:proofErr w:type="spellEnd"/>
       <w:r>
@@ -1547,6 +1547,157 @@
       <w:proofErr w:type="spellEnd"/>
       <w:r>
         <w:t xml:space="preserve"> editor in case you are in doubt.</w:t>
+      </w:r>
+    </w:p>
+    <w:p>
+      <w:pPr>
+        <w:pStyle w:val="Note"/>
+      </w:pPr>
+      <w:r>
+        <w:rPr>
+          <w:b/>
+        </w:rPr>
+        <w:t>Note:</w:t>
+      </w:r>
+      <w:r>
+        <w:t xml:space="preserve"> When you reference the “Frog” node in the </w:t>
+      </w:r>
+      <w:proofErr w:type="spellStart"/>
+      <w:r>
+        <w:rPr>
+          <w:rStyle w:val="codeinline"/>
+        </w:rPr>
+        <w:t>playerScene</w:t>
+      </w:r>
+      <w:proofErr w:type="spellEnd"/>
+      <w:r>
+        <w:t xml:space="preserve"> this way, you are referencing the node in the scene directly. This is OK in this case as we only have one frog in our game. If you need to use the same node several times, you might need to create a clone like </w:t>
+      </w:r>
+      <w:proofErr w:type="spellStart"/>
+      <w:r>
+        <w:t>so:</w:t>
+      </w:r>
+    </w:p>
+    <w:p>
+      <w:pPr>
+        <w:pStyle w:val="Note"/>
+        <w:rPr>
+          <w:rStyle w:val="codeinline"/>
+        </w:rPr>
+      </w:pPr>
+      <w:proofErr w:type="spellEnd"/>
+      <w:proofErr w:type="gramStart"/>
+      <w:r>
+        <w:rPr>
+          <w:rStyle w:val="codeinline"/>
+        </w:rPr>
+        <w:t>let</w:t>
+      </w:r>
+      <w:proofErr w:type="gramEnd"/>
+      <w:r>
+        <w:rPr>
+          <w:rStyle w:val="codeinline"/>
+        </w:rPr>
+        <w:t xml:space="preserve"> </w:t>
+      </w:r>
+      <w:proofErr w:type="spellStart"/>
+      <w:r>
+        <w:rPr>
+          <w:rStyle w:val="codeinline"/>
+        </w:rPr>
+        <w:t>playerNode</w:t>
+      </w:r>
+      <w:proofErr w:type="spellEnd"/>
+      <w:r>
+        <w:rPr>
+          <w:rStyle w:val="codeinline"/>
+        </w:rPr>
+        <w:t xml:space="preserve"> = </w:t>
+      </w:r>
+      <w:proofErr w:type="spellStart"/>
+      <w:r>
+        <w:rPr>
+          <w:rStyle w:val="codeinline"/>
+        </w:rPr>
+        <w:t>playerScene</w:t>
+      </w:r>
+      <w:proofErr w:type="spellEnd"/>
+      <w:r>
+        <w:rPr>
+          <w:rStyle w:val="codeinline"/>
+        </w:rPr>
+        <w:t>!.</w:t>
+      </w:r>
+      <w:proofErr w:type="spellStart"/>
+      <w:proofErr w:type="gramStart"/>
+      <w:r>
+        <w:rPr>
+          <w:rStyle w:val="codeinline"/>
+        </w:rPr>
+        <w:t>rootNode.childNodeWithName</w:t>
+      </w:r>
+      <w:proofErr w:type="spellEnd"/>
+      <w:proofErr w:type="gramEnd"/>
+      <w:r>
+        <w:rPr>
+          <w:rStyle w:val="codeinline"/>
+        </w:rPr>
+        <w:t>(“Frog”, recursively: false)!</w:t>
+      </w:r>
+      <w:r>
+        <w:rPr>
+          <w:rStyle w:val="codeinline"/>
+          <w:b/>
+        </w:rPr>
+        <w:t>.</w:t>
+      </w:r>
+      <w:proofErr w:type="gramStart"/>
+      <w:r>
+        <w:rPr>
+          <w:rStyle w:val="codeinline"/>
+          <w:b/>
+        </w:rPr>
+        <w:t>clone</w:t>
+      </w:r>
+      <w:proofErr w:type="gramEnd"/>
+      <w:r>
+        <w:rPr>
+          <w:rStyle w:val="codeinline"/>
+          <w:b/>
+        </w:rPr>
+        <w:t>()</w:t>
+      </w:r>
+      <w:r>
+        <w:rPr>
+          <w:rStyle w:val="codeinline"/>
+        </w:rPr>
+        <w:t xml:space="preserve"> as </w:t>
+      </w:r>
+      <w:proofErr w:type="spellStart"/>
+      <w:r>
+        <w:rPr>
+          <w:rStyle w:val="codeinline"/>
+        </w:rPr>
+        <w:t>SCNNode</w:t>
+      </w:r>
+      <w:proofErr w:type="spellEnd"/>
+    </w:p>
+    <w:p>
+      <w:pPr>
+        <w:pStyle w:val="Note"/>
+      </w:pPr>
+      <w:proofErr w:type="gramStart"/>
+      <w:r>
+        <w:t>This will</w:t>
+      </w:r>
+      <w:proofErr w:type="gramEnd"/>
+      <w:r>
+        <w:t xml:space="preserve"> recursively copy the node and it’s child nodes.</w:t>
+      </w:r>
+      <w:bookmarkStart w:id="0" w:name="_GoBack"/>
+      <w:bookmarkEnd w:id="0"/>
+      <w:r>
+        <w:t xml:space="preserve"> Remember this for the challenge :]</w:t>
       </w:r>
     </w:p>
     <w:p>
@@ -1979,8 +2130,6 @@
       <w:r>
         <w:t xml:space="preserve"> property of the material. When rendering the frog, the image will be used instead of the color that was previously set.</w:t>
       </w:r>
-      <w:bookmarkStart w:id="0" w:name="_GoBack"/>
-      <w:bookmarkEnd w:id="0"/>
     </w:p>
     <w:p>
       <w:r>
@@ -2155,6 +2304,7 @@
         <w:temporary/>
         <w:showingPlcHdr/>
       </w:sdtPr>
+      <w:sdtEndPr/>
       <w:sdtContent>
         <w:r>
           <w:t>[Type text]</w:t>
@@ -2173,6 +2323,7 @@
         <w:temporary/>
         <w:showingPlcHdr/>
       </w:sdtPr>
+      <w:sdtEndPr/>
       <w:sdtContent>
         <w:r>
           <w:t>[Type text]</w:t>
@@ -2191,6 +2342,7 @@
         <w:temporary/>
         <w:showingPlcHdr/>
       </w:sdtPr>
+      <w:sdtEndPr/>
       <w:sdtContent>
         <w:r>
           <w:t>[Type text]</w:t>
@@ -3682,6 +3834,7 @@
   <w:style w:type="character" w:default="1" w:styleId="Standardskrifttypeiafsnit">
     <w:name w:val="Default Paragraph Font"/>
     <w:uiPriority w:val="1"/>
+    <w:semiHidden/>
     <w:unhideWhenUsed/>
   </w:style>
   <w:style w:type="table" w:default="1" w:styleId="Tabel-Normal">
@@ -5251,6 +5404,7 @@
   <w:style w:type="character" w:default="1" w:styleId="Standardskrifttypeiafsnit">
     <w:name w:val="Default Paragraph Font"/>
     <w:uiPriority w:val="1"/>
+    <w:semiHidden/>
     <w:unhideWhenUsed/>
   </w:style>
   <w:style w:type="table" w:default="1" w:styleId="Tabel-Normal">
@@ -7730,7 +7884,7 @@
 </file>
 
 <file path=customXml/itemProps1.xml><?xml version="1.0" encoding="utf-8"?>
-<ds:datastoreItem xmlns:ds="http://schemas.openxmlformats.org/officeDocument/2006/customXml" ds:itemID="{784F2A7E-DF12-2F48-BB46-2F14EFD671D3}">
+<ds:datastoreItem xmlns:ds="http://schemas.openxmlformats.org/officeDocument/2006/customXml" ds:itemID="{E8EB85F6-B482-4F45-AA46-0766803C9802}">
   <ds:schemaRefs>
     <ds:schemaRef ds:uri="http://schemas.openxmlformats.org/officeDocument/2006/bibliography"/>
   </ds:schemaRefs>

</xml_diff>